<commit_message>
fix python code formatting in markdown
</commit_message>
<xml_diff>
--- a/src/hw-1/assignment_1_luis_maria.docx
+++ b/src/hw-1/assignment_1_luis_maria.docx
@@ -431,10 +431,13 @@
         <w:t xml:space="preserve"> </w:t>
       </w:r>
       <w:r>
-        <w:rPr>
-          <w:rStyle w:val="VerbatimChar"/>
-        </w:rPr>
+        <w:t xml:space="preserve">“</w:t>
+      </w:r>
+      <w:r>
         <w:t xml:space="preserve">example_dir</w:t>
+      </w:r>
+      <w:r>
+        <w:t xml:space="preserve">”</w:t>
       </w:r>
       <w:r>
         <w:t xml:space="preserve"> </w:t>
@@ -532,12 +535,15 @@
         <w:t xml:space="preserve"> </w:t>
       </w:r>
       <w:r>
-        <w:rPr>
-          <w:rStyle w:val="VerbatimChar"/>
-        </w:rPr>
+        <w:t xml:space="preserve">“</w:t>
+      </w:r>
+      <w:r>
         <w:t xml:space="preserve">-a</w:t>
       </w:r>
       <w:r>
+        <w:t xml:space="preserve">”</w:t>
+      </w:r>
+      <w:r>
         <w:t xml:space="preserve"> </w:t>
       </w:r>
       <w:r>
@@ -547,12 +553,15 @@
         <w:t xml:space="preserve"> </w:t>
       </w:r>
       <w:r>
-        <w:rPr>
-          <w:rStyle w:val="VerbatimChar"/>
-        </w:rPr>
+        <w:t xml:space="preserve">“</w:t>
+      </w:r>
+      <w:r>
         <w:t xml:space="preserve">-l</w:t>
       </w:r>
       <w:r>
+        <w:t xml:space="preserve">”</w:t>
+      </w:r>
+      <w:r>
         <w:t xml:space="preserve"> </w:t>
       </w:r>
       <w:r>
@@ -562,10 +571,13 @@
         <w:t xml:space="preserve"> </w:t>
       </w:r>
       <w:r>
-        <w:rPr>
-          <w:rStyle w:val="VerbatimChar"/>
-        </w:rPr>
+        <w:t xml:space="preserve">“</w:t>
+      </w:r>
+      <w:r>
         <w:t xml:space="preserve">out</w:t>
+      </w:r>
+      <w:r>
+        <w:t xml:space="preserve">”</w:t>
       </w:r>
       <w:r>
         <w:t xml:space="preserve">.</w:t>
@@ -645,10 +657,13 @@
         <w:t xml:space="preserve"> </w:t>
       </w:r>
       <w:r>
-        <w:rPr>
-          <w:rStyle w:val="VerbatimChar"/>
-        </w:rPr>
+        <w:t xml:space="preserve">“</w:t>
+      </w:r>
+      <w:r>
         <w:t xml:space="preserve">out</w:t>
+      </w:r>
+      <w:r>
+        <w:t xml:space="preserve">”</w:t>
       </w:r>
       <w:r>
         <w:t xml:space="preserve"> </w:t>
@@ -731,10 +746,13 @@
         <w:t xml:space="preserve"> </w:t>
       </w:r>
       <w:r>
-        <w:rPr>
-          <w:rStyle w:val="VerbatimChar"/>
-        </w:rPr>
+        <w:t xml:space="preserve">“</w:t>
+      </w:r>
+      <w:r>
         <w:t xml:space="preserve">out</w:t>
+      </w:r>
+      <w:r>
+        <w:t xml:space="preserve">”</w:t>
       </w:r>
       <w:r>
         <w:t xml:space="preserve"> </w:t>
@@ -817,12 +835,15 @@
         <w:t xml:space="preserve"> </w:t>
       </w:r>
       <w:r>
-        <w:rPr>
-          <w:rStyle w:val="VerbatimChar"/>
-        </w:rPr>
+        <w:t xml:space="preserve">“</w:t>
+      </w:r>
+      <w:r>
         <w:t xml:space="preserve">ls</w:t>
       </w:r>
       <w:r>
+        <w:t xml:space="preserve">”</w:t>
+      </w:r>
+      <w:r>
         <w:t xml:space="preserve"> </w:t>
       </w:r>
       <w:r>
@@ -832,12 +853,15 @@
         <w:t xml:space="preserve"> </w:t>
       </w:r>
       <w:r>
-        <w:rPr>
-          <w:rStyle w:val="VerbatimChar"/>
-        </w:rPr>
+        <w:t xml:space="preserve">“</w:t>
+      </w:r>
+      <w:r>
         <w:t xml:space="preserve">-a</w:t>
       </w:r>
       <w:r>
+        <w:t xml:space="preserve">”</w:t>
+      </w:r>
+      <w:r>
         <w:t xml:space="preserve"> </w:t>
       </w:r>
       <w:r>
@@ -847,10 +871,13 @@
         <w:t xml:space="preserve"> </w:t>
       </w:r>
       <w:r>
-        <w:rPr>
-          <w:rStyle w:val="VerbatimChar"/>
-        </w:rPr>
+        <w:t xml:space="preserve">“</w:t>
+      </w:r>
+      <w:r>
         <w:t xml:space="preserve">-l</w:t>
+      </w:r>
+      <w:r>
+        <w:t xml:space="preserve">”</w:t>
       </w:r>
       <w:r>
         <w:t xml:space="preserve"> </w:t>
@@ -911,7 +938,7 @@
     </w:p>
     <w:bookmarkEnd w:id="59"/>
     <w:bookmarkEnd w:id="60"/>
-    <w:bookmarkStart w:id="69" w:name="section-1"/>
+    <w:bookmarkStart w:id="66" w:name="section-1"/>
     <w:p>
       <w:pPr>
         <w:pStyle w:val="Heading1"/>
@@ -920,13 +947,555 @@
         <w:t xml:space="preserve">2)</w:t>
       </w:r>
     </w:p>
-    <w:bookmarkStart w:id="64" w:name="code"/>
+    <w:bookmarkStart w:id="61" w:name="code"/>
     <w:p>
       <w:pPr>
         <w:pStyle w:val="Heading3"/>
       </w:pPr>
       <w:r>
         <w:t xml:space="preserve">Code</w:t>
+      </w:r>
+    </w:p>
+    <w:p>
+      <w:pPr>
+        <w:pStyle w:val="SourceCode"/>
+      </w:pPr>
+      <w:r>
+        <w:rPr>
+          <w:rStyle w:val="ControlFlowTok"/>
+        </w:rPr>
+        <w:t xml:space="preserve">if</w:t>
+      </w:r>
+      <w:r>
+        <w:rPr>
+          <w:rStyle w:val="NormalTok"/>
+        </w:rPr>
+        <w:t xml:space="preserve"> </w:t>
+      </w:r>
+      <w:r>
+        <w:rPr>
+          <w:rStyle w:val="VariableTok"/>
+        </w:rPr>
+        <w:t xml:space="preserve">__name__</w:t>
+      </w:r>
+      <w:r>
+        <w:rPr>
+          <w:rStyle w:val="NormalTok"/>
+        </w:rPr>
+        <w:t xml:space="preserve"> </w:t>
+      </w:r>
+      <w:r>
+        <w:rPr>
+          <w:rStyle w:val="OperatorTok"/>
+        </w:rPr>
+        <w:t xml:space="preserve">==</w:t>
+      </w:r>
+      <w:r>
+        <w:rPr>
+          <w:rStyle w:val="NormalTok"/>
+        </w:rPr>
+        <w:t xml:space="preserve"> </w:t>
+      </w:r>
+      <w:r>
+        <w:rPr>
+          <w:rStyle w:val="StringTok"/>
+        </w:rPr>
+        <w:t xml:space="preserve">"__main__"</w:t>
+      </w:r>
+      <w:r>
+        <w:rPr>
+          <w:rStyle w:val="NormalTok"/>
+        </w:rPr>
+        <w:t xml:space="preserve">:</w:t>
+      </w:r>
+      <w:r>
+        <w:br/>
+      </w:r>
+      <w:r>
+        <w:rPr>
+          <w:rStyle w:val="NormalTok"/>
+        </w:rPr>
+        <w:t xml:space="preserve">    usr_num </w:t>
+      </w:r>
+      <w:r>
+        <w:rPr>
+          <w:rStyle w:val="OperatorTok"/>
+        </w:rPr>
+        <w:t xml:space="preserve">=</w:t>
+      </w:r>
+      <w:r>
+        <w:rPr>
+          <w:rStyle w:val="NormalTok"/>
+        </w:rPr>
+        <w:t xml:space="preserve"> </w:t>
+      </w:r>
+      <w:r>
+        <w:rPr>
+          <w:rStyle w:val="BuiltInTok"/>
+        </w:rPr>
+        <w:t xml:space="preserve">int</w:t>
+      </w:r>
+      <w:r>
+        <w:rPr>
+          <w:rStyle w:val="NormalTok"/>
+        </w:rPr>
+        <w:t xml:space="preserve">(</w:t>
+      </w:r>
+      <w:r>
+        <w:rPr>
+          <w:rStyle w:val="BuiltInTok"/>
+        </w:rPr>
+        <w:t xml:space="preserve">input</w:t>
+      </w:r>
+      <w:r>
+        <w:rPr>
+          <w:rStyle w:val="NormalTok"/>
+        </w:rPr>
+        <w:t xml:space="preserve">(</w:t>
+      </w:r>
+      <w:r>
+        <w:rPr>
+          <w:rStyle w:val="StringTok"/>
+        </w:rPr>
+        <w:t xml:space="preserve">"Please enter an integer: "</w:t>
+      </w:r>
+      <w:r>
+        <w:rPr>
+          <w:rStyle w:val="NormalTok"/>
+        </w:rPr>
+        <w:t xml:space="preserve">))</w:t>
+      </w:r>
+      <w:r>
+        <w:br/>
+      </w:r>
+      <w:r>
+        <w:rPr>
+          <w:rStyle w:val="NormalTok"/>
+        </w:rPr>
+        <w:t xml:space="preserve">    </w:t>
+      </w:r>
+      <w:r>
+        <w:rPr>
+          <w:rStyle w:val="ControlFlowTok"/>
+        </w:rPr>
+        <w:t xml:space="preserve">if</w:t>
+      </w:r>
+      <w:r>
+        <w:rPr>
+          <w:rStyle w:val="NormalTok"/>
+        </w:rPr>
+        <w:t xml:space="preserve"> usr_num </w:t>
+      </w:r>
+      <w:r>
+        <w:rPr>
+          <w:rStyle w:val="OperatorTok"/>
+        </w:rPr>
+        <w:t xml:space="preserve">&lt;</w:t>
+      </w:r>
+      <w:r>
+        <w:rPr>
+          <w:rStyle w:val="NormalTok"/>
+        </w:rPr>
+        <w:t xml:space="preserve"> </w:t>
+      </w:r>
+      <w:r>
+        <w:rPr>
+          <w:rStyle w:val="DecValTok"/>
+        </w:rPr>
+        <w:t xml:space="preserve">0</w:t>
+      </w:r>
+      <w:r>
+        <w:rPr>
+          <w:rStyle w:val="NormalTok"/>
+        </w:rPr>
+        <w:t xml:space="preserve">:</w:t>
+      </w:r>
+      <w:r>
+        <w:br/>
+      </w:r>
+      <w:r>
+        <w:rPr>
+          <w:rStyle w:val="NormalTok"/>
+        </w:rPr>
+        <w:t xml:space="preserve">        </w:t>
+      </w:r>
+      <w:r>
+        <w:rPr>
+          <w:rStyle w:val="ControlFlowTok"/>
+        </w:rPr>
+        <w:t xml:space="preserve">raise</w:t>
+      </w:r>
+      <w:r>
+        <w:rPr>
+          <w:rStyle w:val="NormalTok"/>
+        </w:rPr>
+        <w:t xml:space="preserve"> </w:t>
+      </w:r>
+      <w:r>
+        <w:rPr>
+          <w:rStyle w:val="PreprocessorTok"/>
+        </w:rPr>
+        <w:t xml:space="preserve">ValueError</w:t>
+      </w:r>
+      <w:r>
+        <w:rPr>
+          <w:rStyle w:val="NormalTok"/>
+        </w:rPr>
+        <w:t xml:space="preserve">(</w:t>
+      </w:r>
+      <w:r>
+        <w:rPr>
+          <w:rStyle w:val="StringTok"/>
+        </w:rPr>
+        <w:t xml:space="preserve">"Invalid integer </w:t>
+      </w:r>
+      <w:r>
+        <w:rPr>
+          <w:rStyle w:val="SpecialCharTok"/>
+        </w:rPr>
+        <w:t xml:space="preserve">{}</w:t>
+      </w:r>
+      <w:r>
+        <w:rPr>
+          <w:rStyle w:val="StringTok"/>
+        </w:rPr>
+        <w:t xml:space="preserve">"</w:t>
+      </w:r>
+      <w:r>
+        <w:rPr>
+          <w:rStyle w:val="NormalTok"/>
+        </w:rPr>
+        <w:t xml:space="preserve">.</w:t>
+      </w:r>
+      <w:r>
+        <w:rPr>
+          <w:rStyle w:val="BuiltInTok"/>
+        </w:rPr>
+        <w:t xml:space="preserve">format</w:t>
+      </w:r>
+      <w:r>
+        <w:rPr>
+          <w:rStyle w:val="NormalTok"/>
+        </w:rPr>
+        <w:t xml:space="preserve">(usr_num))</w:t>
+      </w:r>
+      <w:r>
+        <w:br/>
+      </w:r>
+      <w:r>
+        <w:br/>
+      </w:r>
+      <w:r>
+        <w:rPr>
+          <w:rStyle w:val="NormalTok"/>
+        </w:rPr>
+        <w:t xml:space="preserve">    </w:t>
+      </w:r>
+      <w:r>
+        <w:rPr>
+          <w:rStyle w:val="ControlFlowTok"/>
+        </w:rPr>
+        <w:t xml:space="preserve">if</w:t>
+      </w:r>
+      <w:r>
+        <w:rPr>
+          <w:rStyle w:val="NormalTok"/>
+        </w:rPr>
+        <w:t xml:space="preserve"> usr_num </w:t>
+      </w:r>
+      <w:r>
+        <w:rPr>
+          <w:rStyle w:val="OperatorTok"/>
+        </w:rPr>
+        <w:t xml:space="preserve">==</w:t>
+      </w:r>
+      <w:r>
+        <w:rPr>
+          <w:rStyle w:val="NormalTok"/>
+        </w:rPr>
+        <w:t xml:space="preserve"> </w:t>
+      </w:r>
+      <w:r>
+        <w:rPr>
+          <w:rStyle w:val="DecValTok"/>
+        </w:rPr>
+        <w:t xml:space="preserve">0</w:t>
+      </w:r>
+      <w:r>
+        <w:rPr>
+          <w:rStyle w:val="NormalTok"/>
+        </w:rPr>
+        <w:t xml:space="preserve">:</w:t>
+      </w:r>
+      <w:r>
+        <w:br/>
+      </w:r>
+      <w:r>
+        <w:rPr>
+          <w:rStyle w:val="NormalTok"/>
+        </w:rPr>
+        <w:t xml:space="preserve">        answer </w:t>
+      </w:r>
+      <w:r>
+        <w:rPr>
+          <w:rStyle w:val="OperatorTok"/>
+        </w:rPr>
+        <w:t xml:space="preserve">=</w:t>
+      </w:r>
+      <w:r>
+        <w:rPr>
+          <w:rStyle w:val="NormalTok"/>
+        </w:rPr>
+        <w:t xml:space="preserve"> </w:t>
+      </w:r>
+      <w:r>
+        <w:rPr>
+          <w:rStyle w:val="DecValTok"/>
+        </w:rPr>
+        <w:t xml:space="preserve">1</w:t>
+      </w:r>
+      <w:r>
+        <w:br/>
+      </w:r>
+      <w:r>
+        <w:rPr>
+          <w:rStyle w:val="NormalTok"/>
+        </w:rPr>
+        <w:t xml:space="preserve">    </w:t>
+      </w:r>
+      <w:r>
+        <w:rPr>
+          <w:rStyle w:val="ControlFlowTok"/>
+        </w:rPr>
+        <w:t xml:space="preserve">else</w:t>
+      </w:r>
+      <w:r>
+        <w:rPr>
+          <w:rStyle w:val="NormalTok"/>
+        </w:rPr>
+        <w:t xml:space="preserve">:</w:t>
+      </w:r>
+      <w:r>
+        <w:br/>
+      </w:r>
+      <w:r>
+        <w:rPr>
+          <w:rStyle w:val="NormalTok"/>
+        </w:rPr>
+        <w:t xml:space="preserve">        answer </w:t>
+      </w:r>
+      <w:r>
+        <w:rPr>
+          <w:rStyle w:val="OperatorTok"/>
+        </w:rPr>
+        <w:t xml:space="preserve">=</w:t>
+      </w:r>
+      <w:r>
+        <w:rPr>
+          <w:rStyle w:val="NormalTok"/>
+        </w:rPr>
+        <w:t xml:space="preserve"> usr_num</w:t>
+      </w:r>
+      <w:r>
+        <w:br/>
+      </w:r>
+      <w:r>
+        <w:rPr>
+          <w:rStyle w:val="NormalTok"/>
+        </w:rPr>
+        <w:t xml:space="preserve">        </w:t>
+      </w:r>
+      <w:r>
+        <w:rPr>
+          <w:rStyle w:val="ControlFlowTok"/>
+        </w:rPr>
+        <w:t xml:space="preserve">for</w:t>
+      </w:r>
+      <w:r>
+        <w:rPr>
+          <w:rStyle w:val="NormalTok"/>
+        </w:rPr>
+        <w:t xml:space="preserve"> n </w:t>
+      </w:r>
+      <w:r>
+        <w:rPr>
+          <w:rStyle w:val="KeywordTok"/>
+        </w:rPr>
+        <w:t xml:space="preserve">in</w:t>
+      </w:r>
+      <w:r>
+        <w:rPr>
+          <w:rStyle w:val="NormalTok"/>
+        </w:rPr>
+        <w:t xml:space="preserve"> </w:t>
+      </w:r>
+      <w:r>
+        <w:rPr>
+          <w:rStyle w:val="BuiltInTok"/>
+        </w:rPr>
+        <w:t xml:space="preserve">range</w:t>
+      </w:r>
+      <w:r>
+        <w:rPr>
+          <w:rStyle w:val="NormalTok"/>
+        </w:rPr>
+        <w:t xml:space="preserve">(usr_num</w:t>
+      </w:r>
+      <w:r>
+        <w:rPr>
+          <w:rStyle w:val="OperatorTok"/>
+        </w:rPr>
+        <w:t xml:space="preserve">-</w:t>
+      </w:r>
+      <w:r>
+        <w:rPr>
+          <w:rStyle w:val="DecValTok"/>
+        </w:rPr>
+        <w:t xml:space="preserve">1</w:t>
+      </w:r>
+      <w:r>
+        <w:rPr>
+          <w:rStyle w:val="NormalTok"/>
+        </w:rPr>
+        <w:t xml:space="preserve">, </w:t>
+      </w:r>
+      <w:r>
+        <w:rPr>
+          <w:rStyle w:val="DecValTok"/>
+        </w:rPr>
+        <w:t xml:space="preserve">0</w:t>
+      </w:r>
+      <w:r>
+        <w:rPr>
+          <w:rStyle w:val="NormalTok"/>
+        </w:rPr>
+        <w:t xml:space="preserve">, </w:t>
+      </w:r>
+      <w:r>
+        <w:rPr>
+          <w:rStyle w:val="OperatorTok"/>
+        </w:rPr>
+        <w:t xml:space="preserve">-</w:t>
+      </w:r>
+      <w:r>
+        <w:rPr>
+          <w:rStyle w:val="DecValTok"/>
+        </w:rPr>
+        <w:t xml:space="preserve">1</w:t>
+      </w:r>
+      <w:r>
+        <w:rPr>
+          <w:rStyle w:val="NormalTok"/>
+        </w:rPr>
+        <w:t xml:space="preserve">):</w:t>
+      </w:r>
+      <w:r>
+        <w:br/>
+      </w:r>
+      <w:r>
+        <w:rPr>
+          <w:rStyle w:val="NormalTok"/>
+        </w:rPr>
+        <w:t xml:space="preserve">            answer </w:t>
+      </w:r>
+      <w:r>
+        <w:rPr>
+          <w:rStyle w:val="OperatorTok"/>
+        </w:rPr>
+        <w:t xml:space="preserve">*=</w:t>
+      </w:r>
+      <w:r>
+        <w:rPr>
+          <w:rStyle w:val="NormalTok"/>
+        </w:rPr>
+        <w:t xml:space="preserve"> n</w:t>
+      </w:r>
+      <w:r>
+        <w:br/>
+      </w:r>
+      <w:r>
+        <w:br/>
+      </w:r>
+      <w:r>
+        <w:rPr>
+          <w:rStyle w:val="NormalTok"/>
+        </w:rPr>
+        <w:t xml:space="preserve">    </w:t>
+      </w:r>
+      <w:r>
+        <w:rPr>
+          <w:rStyle w:val="BuiltInTok"/>
+        </w:rPr>
+        <w:t xml:space="preserve">print</w:t>
+      </w:r>
+      <w:r>
+        <w:rPr>
+          <w:rStyle w:val="NormalTok"/>
+        </w:rPr>
+        <w:t xml:space="preserve">(</w:t>
+      </w:r>
+      <w:r>
+        <w:rPr>
+          <w:rStyle w:val="StringTok"/>
+        </w:rPr>
+        <w:t xml:space="preserve">"</w:t>
+      </w:r>
+      <w:r>
+        <w:rPr>
+          <w:rStyle w:val="SpecialCharTok"/>
+        </w:rPr>
+        <w:t xml:space="preserve">{}</w:t>
+      </w:r>
+      <w:r>
+        <w:rPr>
+          <w:rStyle w:val="StringTok"/>
+        </w:rPr>
+        <w:t xml:space="preserve">! = </w:t>
+      </w:r>
+      <w:r>
+        <w:rPr>
+          <w:rStyle w:val="SpecialCharTok"/>
+        </w:rPr>
+        <w:t xml:space="preserve">{}</w:t>
+      </w:r>
+      <w:r>
+        <w:rPr>
+          <w:rStyle w:val="StringTok"/>
+        </w:rPr>
+        <w:t xml:space="preserve">"</w:t>
+      </w:r>
+      <w:r>
+        <w:rPr>
+          <w:rStyle w:val="NormalTok"/>
+        </w:rPr>
+        <w:t xml:space="preserve">.</w:t>
+      </w:r>
+      <w:r>
+        <w:rPr>
+          <w:rStyle w:val="BuiltInTok"/>
+        </w:rPr>
+        <w:t xml:space="preserve">format</w:t>
+      </w:r>
+      <w:r>
+        <w:rPr>
+          <w:rStyle w:val="NormalTok"/>
+        </w:rPr>
+        <w:t xml:space="preserve">(usr_num, answer))</w:t>
+      </w:r>
+    </w:p>
+    <w:p>
+      <w:pPr>
+        <w:pStyle w:val="FirstParagraph"/>
+      </w:pPr>
+    </w:p>
+    <w:bookmarkEnd w:id="61"/>
+    <w:bookmarkStart w:id="65" w:name="output"/>
+    <w:p>
+      <w:pPr>
+        <w:pStyle w:val="Heading3"/>
+      </w:pPr>
+      <w:r>
+        <w:t xml:space="preserve">Output</w:t>
       </w:r>
     </w:p>
     <w:p>
@@ -936,20 +1505,20 @@
       <w:r>
         <w:drawing>
           <wp:inline>
-            <wp:extent cx="4649002" cy="2377440"/>
+            <wp:extent cx="5334000" cy="2101807"/>
             <wp:effectExtent b="0" l="0" r="0" t="0"/>
-            <wp:docPr descr="alt text" title="" id="62" name="Picture"/>
+            <wp:docPr descr="alt text" title="" id="63" name="Picture"/>
             <a:graphic>
               <a:graphicData uri="http://schemas.openxmlformats.org/drawingml/2006/picture">
                 <pic:pic>
                   <pic:nvPicPr>
-                    <pic:cNvPr descr="images/image-11.png" id="63" name="Picture"/>
+                    <pic:cNvPr descr="images/image-10.png" id="64" name="Picture"/>
                     <pic:cNvPicPr>
                       <a:picLocks noChangeArrowheads="1" noChangeAspect="1"/>
                     </pic:cNvPicPr>
                   </pic:nvPicPr>
                   <pic:blipFill>
-                    <a:blip r:embed="rId61"/>
+                    <a:blip r:embed="rId62"/>
                     <a:stretch>
                       <a:fillRect/>
                     </a:stretch>
@@ -957,7 +1526,7 @@
                   <pic:spPr bwMode="auto">
                     <a:xfrm>
                       <a:off x="0" y="0"/>
-                      <a:ext cx="4649002" cy="2377440"/>
+                      <a:ext cx="5334000" cy="2101807"/>
                     </a:xfrm>
                     <a:prstGeom prst="rect">
                       <a:avLst/>
@@ -979,68 +1548,8 @@
         <w:t xml:space="preserve"> </w:t>
       </w:r>
     </w:p>
-    <w:bookmarkEnd w:id="64"/>
-    <w:bookmarkStart w:id="68" w:name="output"/>
-    <w:p>
-      <w:pPr>
-        <w:pStyle w:val="Heading3"/>
-      </w:pPr>
-      <w:r>
-        <w:t xml:space="preserve">Output</w:t>
-      </w:r>
-    </w:p>
-    <w:p>
-      <w:pPr>
-        <w:pStyle w:val="FirstParagraph"/>
-      </w:pPr>
-      <w:r>
-        <w:drawing>
-          <wp:inline>
-            <wp:extent cx="5334000" cy="2110639"/>
-            <wp:effectExtent b="0" l="0" r="0" t="0"/>
-            <wp:docPr descr="alt text" title="" id="66" name="Picture"/>
-            <a:graphic>
-              <a:graphicData uri="http://schemas.openxmlformats.org/drawingml/2006/picture">
-                <pic:pic>
-                  <pic:nvPicPr>
-                    <pic:cNvPr descr="images/image-10.png" id="67" name="Picture"/>
-                    <pic:cNvPicPr>
-                      <a:picLocks noChangeArrowheads="1" noChangeAspect="1"/>
-                    </pic:cNvPicPr>
-                  </pic:nvPicPr>
-                  <pic:blipFill>
-                    <a:blip r:embed="rId65"/>
-                    <a:stretch>
-                      <a:fillRect/>
-                    </a:stretch>
-                  </pic:blipFill>
-                  <pic:spPr bwMode="auto">
-                    <a:xfrm>
-                      <a:off x="0" y="0"/>
-                      <a:ext cx="5334000" cy="2110639"/>
-                    </a:xfrm>
-                    <a:prstGeom prst="rect">
-                      <a:avLst/>
-                    </a:prstGeom>
-                    <a:noFill/>
-                    <a:ln w="9525">
-                      <a:noFill/>
-                      <a:headEnd/>
-                      <a:tailEnd/>
-                    </a:ln>
-                  </pic:spPr>
-                </pic:pic>
-              </a:graphicData>
-            </a:graphic>
-          </wp:inline>
-        </w:drawing>
-      </w:r>
-      <w:r>
-        <w:t xml:space="preserve"> </w:t>
-      </w:r>
-    </w:p>
-    <w:bookmarkEnd w:id="68"/>
-    <w:bookmarkEnd w:id="69"/>
+    <w:bookmarkEnd w:id="65"/>
+    <w:bookmarkEnd w:id="66"/>
     <w:sectPr/>
   </w:body>
 </w:document>

</xml_diff>